<commit_message>
New translations email 5-1 [template] partner email – invite revoked.docx (Russian)
</commit_message>
<xml_diff>
--- a/public/email/crowdin/translations/ru/Email 5-1 [TEMPLATE] Partner email – invite revoked.docx
+++ b/public/email/crowdin/translations/ru/Email 5-1 [TEMPLATE] Partner email – invite revoked.docx
@@ -16,14 +16,14 @@
             <w:color w:val="1155cc"/>
             <w:u w:val="single"/>
           </w:rPr>
-          <w:t>English</w:t>
+          <w:t>Английский</w:t>
         </w:r>
       </w:hyperlink>
       <w:r>
         <w:rPr>
           <w:color w:val="ff0000"/>
         </w:rPr>
-        <w:t xml:space="preserve"> / Portuguese / French / Thai / Vietnamese / Spanish</w:t>
+        <w:t xml:space="preserve"> / Португальский / Французский / Тайский / Вьетнамский / Испанский</w:t>
       </w:r>
     </w:p>
     <w:p>
@@ -45,7 +45,7 @@
         <w:pStyle w:val="P68B1DB1-Normal2"/>
       </w:pPr>
       <w:r>
-        <w:t>English</w:t>
+        <w:t>Английский</w:t>
       </w:r>
     </w:p>
     <w:p/>
@@ -93,7 +93,7 @@
               <w:rPr>
                 <w:b w:val="1"/>
               </w:rPr>
-              <w:t>Brief</w:t>
+              <w:t>Кратко</w:t>
             </w:r>
             <w:r>
               <w:t>:</w:t>
@@ -105,7 +105,7 @@
               <w:spacing w:line="240" w:lineRule="auto"/>
             </w:pPr>
             <w:r>
-              <w:t xml:space="preserve">An email sent to partners in the target country who RSVPed yes but didn’t submit their documents by the deadline. We will be revoking their invites. It will be sent via customer.io</w:t>
+              <w:t xml:space="preserve">Электронное письмо, отправленное партнерам в целевой стране, которые подтвердили участие, но не представили свои документы в установленный срок. Мы будем аннулировать их приглашения. Он будет отправлен через customer.io</w:t>
             </w:r>
           </w:p>
           <w:p>
@@ -123,7 +123,7 @@
               <w:rPr>
                 <w:b w:val="1"/>
               </w:rPr>
-              <w:t xml:space="preserve">Target audience</w:t>
+              <w:t xml:space="preserve">Целевая аудитория</w:t>
             </w:r>
             <w:r>
               <w:t>:</w:t>
@@ -135,7 +135,7 @@
               <w:spacing w:line="240" w:lineRule="auto"/>
             </w:pPr>
             <w:r>
-              <w:t xml:space="preserve">Invited partners who didn’t submit their documents on time</w:t>
+              <w:t xml:space="preserve">Приглашенные партнеры, которые не представили свои документы вовремя</w:t>
             </w:r>
           </w:p>
         </w:tc>
@@ -147,19 +147,16 @@
         <w:rPr>
           <w:b w:val="1"/>
         </w:rPr>
-        <w:t xml:space="preserve">Subject line</w:t>
-      </w:r>
-      <w:r>
-        <w:t xml:space="preserve">: Your </w:t>
+        <w:t>Тема</w:t>
+      </w:r>
+      <w:r>
+        <w:t xml:space="preserve">: Ваша регистрация на </w:t>
       </w:r>
       <w:r>
         <w:rPr>
           <w:highlight w:val="yellow"/>
         </w:rPr>
         <w:t xml:space="preserve">[EVENT NAME]</w:t>
-      </w:r>
-      <w:r>
-        <w:t xml:space="preserve"> registration</w:t>
       </w:r>
     </w:p>
     <w:p/>
@@ -173,7 +170,7 @@
         <w:pStyle w:val="P68B1DB1-Normal3"/>
       </w:pPr>
       <w:r>
-        <w:t xml:space="preserve">We didn’t receive your documents on time</w:t>
+        <w:t xml:space="preserve">Мы не получили ваши документы вовремя</w:t>
       </w:r>
     </w:p>
     <w:p/>
@@ -182,7 +179,7 @@
         <w:spacing w:after="200" w:lineRule="auto"/>
       </w:pPr>
       <w:r>
-        <w:t xml:space="preserve">Hi </w:t>
+        <w:t xml:space="preserve">Здравствуйте, </w:t>
       </w:r>
       <w:r>
         <w:rPr>
@@ -199,7 +196,7 @@
         <w:spacing w:after="200" w:lineRule="auto"/>
       </w:pPr>
       <w:r>
-        <w:t xml:space="preserve">We didn’t receive your documents by the deadline (</w:t>
+        <w:t xml:space="preserve">Мы не получили ваши документы в установленный срок (</w:t>
       </w:r>
       <w:r>
         <w:rPr>
@@ -208,7 +205,7 @@
         <w:t xml:space="preserve">[DD Mmm YYYY]</w:t>
       </w:r>
       <w:r>
-        <w:t xml:space="preserve">). Unfortunately, we’re unable to proceed with your registration for the </w:t>
+        <w:t xml:space="preserve">). К сожалению, мы не можем продолжить вашу регистрацию на </w:t>
       </w:r>
       <w:r>
         <w:rPr>
@@ -225,11 +222,11 @@
         <w:spacing w:after="200" w:lineRule="auto"/>
       </w:pPr>
       <w:r>
-        <w:t xml:space="preserve">We wish you the best and hope to see you at our next </w:t>
+        <w:t xml:space="preserve">Мы желаем вам всего наилучшего и надеемся увидеть вас на нашем следующем </w:t>
       </w:r>
       <w:commentRangeStart w:id="0"/>
       <w:r>
-        <w:t xml:space="preserve">conference/seminar/affiliate trip</w:t>
+        <w:t xml:space="preserve">партнерском мероприятии</w:t>
       </w:r>
       <w:commentRangeEnd w:id="0"/>
       <w:r>
@@ -243,7 +240,7 @@
       </w:pPr>
       <w:commentRangeStart w:id="1"/>
       <w:r>
-        <w:t xml:space="preserve">If you have any questions, please contact us via </w:t>
+        <w:t xml:space="preserve">Если у вас есть вопросы, свяжитесь с нами через </w:t>
       </w:r>
       <w:hyperlink r:id="rId7">
         <w:r>
@@ -251,11 +248,11 @@
             <w:color w:val="1155cc"/>
             <w:u w:val="single"/>
           </w:rPr>
-          <w:t xml:space="preserve">live chat</w:t>
+          <w:t>чат</w:t>
         </w:r>
       </w:hyperlink>
       <w:r>
-        <w:t xml:space="preserve"> or </w:t>
+        <w:t xml:space="preserve"> или </w:t>
       </w:r>
       <w:hyperlink r:id="rId8">
         <w:r>
@@ -275,7 +272,7 @@
         <w:spacing w:after="200" w:lineRule="auto"/>
       </w:pPr>
       <w:r>
-        <w:t xml:space="preserve">If you have any questions, please contact your country manager, </w:t>
+        <w:t xml:space="preserve">На все интересующие вас вопросы может ответить ваш региональный менеджер, </w:t>
       </w:r>
       <w:r>
         <w:rPr>
@@ -284,7 +281,7 @@
         <w:t>[NAME]</w:t>
       </w:r>
       <w:r>
-        <w:t xml:space="preserve">, at </w:t>
+        <w:t xml:space="preserve">, по адресу </w:t>
       </w:r>
       <w:r>
         <w:rPr>
@@ -293,7 +290,7 @@
         <w:t xml:space="preserve">[EMAIL ADDRESS]</w:t>
       </w:r>
       <w:r>
-        <w:t xml:space="preserve"> or </w:t>
+        <w:t xml:space="preserve"> или </w:t>
       </w:r>
       <w:r>
         <w:rPr>
@@ -367,7 +364,7 @@
         <w:pStyle w:val="P68B1DB1-Normal4"/>
       </w:pPr>
       <w:r>
-        <w:t xml:space="preserve">choose either one</w:t>
+        <w:t xml:space="preserve">выберите любой из них</w:t>
       </w:r>
     </w:p>
   </w:comment>
@@ -405,7 +402,7 @@
         <w:pStyle w:val="P68B1DB1-Normal4"/>
       </w:pPr>
       <w:r>
-        <w:t xml:space="preserve">choose either one</w:t>
+        <w:t xml:space="preserve">выберите любой из них</w:t>
       </w:r>
     </w:p>
   </w:comment>

</xml_diff>